<commit_message>
Preparing to run exp
</commit_message>
<xml_diff>
--- a/forms/Preregistration.docx
+++ b/forms/Preregistration.docx
@@ -46,14 +46,11 @@
         <w:spacing w:after="0" w:line="240" w:lineRule="auto"/>
         <w:ind w:firstLine="720"/>
         <w:rPr>
-          <w:rFonts w:ascii="Times New Roman" w:eastAsia="Times New Roman" w:hAnsi="Times New Roman" w:cs="Times New Roman"/>
-          <w:sz w:val="24"/>
-          <w:szCs w:val="24"/>
+          <w:rFonts w:ascii="Arial" w:eastAsia="Times New Roman" w:hAnsi="Arial" w:cs="Arial"/>
+          <w:color w:val="1155CC"/>
           <w:lang w:eastAsia="en-GB"/>
         </w:rPr>
       </w:pPr>
-      <w:bookmarkStart w:id="0" w:name="_GoBack"/>
-      <w:bookmarkEnd w:id="0"/>
       <w:r>
         <w:rPr>
           <w:rFonts w:ascii="Arial" w:eastAsia="Times New Roman" w:hAnsi="Arial" w:cs="Arial"/>
@@ -216,16 +213,6 @@
         </w:rPr>
         <w:t>.</w:t>
       </w:r>
-      <w:ins w:id="1" w:author="Neil" w:date="2019-01-16T12:08:00Z">
-        <w:r>
-          <w:rPr>
-            <w:rFonts w:ascii="Arial" w:eastAsia="Times New Roman" w:hAnsi="Arial" w:cs="Arial"/>
-            <w:color w:val="1155CC"/>
-            <w:lang w:eastAsia="en-GB"/>
-          </w:rPr>
-          <w:t xml:space="preserve"> </w:t>
-        </w:r>
-      </w:ins>
     </w:p>
     <w:p>
       <w:pPr>
@@ -238,14 +225,8 @@
           <w:lang w:eastAsia="en-GB"/>
         </w:rPr>
       </w:pPr>
-      <w:r>
-        <w:rPr>
-          <w:rFonts w:ascii="Arial" w:eastAsia="Times New Roman" w:hAnsi="Arial" w:cs="Arial"/>
-          <w:color w:val="1155CC"/>
-          <w:lang w:eastAsia="en-GB"/>
-        </w:rPr>
-        <w:t xml:space="preserve"> </w:t>
-      </w:r>
+      <w:bookmarkStart w:id="0" w:name="_GoBack"/>
+      <w:bookmarkEnd w:id="0"/>
     </w:p>
     <w:p>
       <w:pPr>
@@ -714,9 +695,8 @@
       <w:pPr>
         <w:spacing w:after="0" w:line="240" w:lineRule="auto"/>
         <w:rPr>
-          <w:rFonts w:ascii="Times New Roman" w:eastAsia="Times New Roman" w:hAnsi="Times New Roman" w:cs="Times New Roman"/>
-          <w:sz w:val="24"/>
-          <w:szCs w:val="24"/>
+          <w:rFonts w:ascii="Arial" w:eastAsia="Times New Roman" w:hAnsi="Arial" w:cs="Arial"/>
+          <w:color w:val="1155CC"/>
           <w:lang w:eastAsia="en-GB"/>
         </w:rPr>
       </w:pPr>
@@ -734,76 +714,31 @@
           <w:color w:val="1155CC"/>
           <w:lang w:eastAsia="en-GB"/>
         </w:rPr>
-        <w:t xml:space="preserve">We are interested in the existence of an interaction effect between attention and value on picture choice. If we find </w:t>
-      </w:r>
-      <w:commentRangeStart w:id="2"/>
-      <w:r>
-        <w:rPr>
-          <w:rFonts w:ascii="Arial" w:eastAsia="Times New Roman" w:hAnsi="Arial" w:cs="Arial"/>
-          <w:color w:val="1155CC"/>
-          <w:lang w:eastAsia="en-GB"/>
-        </w:rPr>
-        <w:t>that there are clear order effects in their choices</w:t>
-      </w:r>
-      <w:commentRangeEnd w:id="2"/>
-      <w:r>
-        <w:rPr>
-          <w:rStyle w:val="CommentReference"/>
-        </w:rPr>
-        <w:commentReference w:id="2"/>
-      </w:r>
-      <w:r>
-        <w:rPr>
-          <w:rFonts w:ascii="Arial" w:eastAsia="Times New Roman" w:hAnsi="Arial" w:cs="Arial"/>
-          <w:color w:val="1155CC"/>
-          <w:lang w:eastAsia="en-GB"/>
-        </w:rPr>
-        <w:t xml:space="preserve">, we will exclude the second block from the analysis, and </w:t>
-      </w:r>
-      <w:proofErr w:type="spellStart"/>
-      <w:r>
-        <w:rPr>
-          <w:rFonts w:ascii="Arial" w:eastAsia="Times New Roman" w:hAnsi="Arial" w:cs="Arial"/>
-          <w:color w:val="1155CC"/>
-          <w:lang w:eastAsia="en-GB"/>
-        </w:rPr>
-        <w:t>analyze</w:t>
-      </w:r>
-      <w:proofErr w:type="spellEnd"/>
-      <w:r>
-        <w:rPr>
-          <w:rFonts w:ascii="Arial" w:eastAsia="Times New Roman" w:hAnsi="Arial" w:cs="Arial"/>
-          <w:color w:val="1155CC"/>
-          <w:lang w:eastAsia="en-GB"/>
-        </w:rPr>
-        <w:t xml:space="preserve"> a between-subjects contrast of the first block of lotteries each subject </w:t>
-      </w:r>
-      <w:proofErr w:type="gramStart"/>
-      <w:r>
-        <w:rPr>
-          <w:rFonts w:ascii="Arial" w:eastAsia="Times New Roman" w:hAnsi="Arial" w:cs="Arial"/>
-          <w:color w:val="1155CC"/>
-          <w:lang w:eastAsia="en-GB"/>
-        </w:rPr>
-        <w:t>experiences</w:t>
-      </w:r>
-      <w:proofErr w:type="gramEnd"/>
-      <w:r>
-        <w:rPr>
-          <w:rFonts w:ascii="Arial" w:eastAsia="Times New Roman" w:hAnsi="Arial" w:cs="Arial"/>
-          <w:color w:val="1155CC"/>
-          <w:lang w:eastAsia="en-GB"/>
-        </w:rPr>
-        <w:t>.</w:t>
+        <w:t xml:space="preserve">We are interested in the existence of an interaction effect between attention and value on picture choice. </w:t>
+      </w:r>
+      <w:r>
+        <w:rPr>
+          <w:rFonts w:ascii="Arial" w:eastAsia="Times New Roman" w:hAnsi="Arial" w:cs="Arial"/>
+          <w:color w:val="1155CC"/>
+          <w:lang w:eastAsia="en-GB"/>
+        </w:rPr>
+        <w:t>We will look for order effects by including a block factor in the regression</w:t>
+      </w:r>
+      <w:r>
+        <w:rPr>
+          <w:rFonts w:ascii="Arial" w:eastAsia="Times New Roman" w:hAnsi="Arial" w:cs="Arial"/>
+          <w:color w:val="1155CC"/>
+          <w:lang w:eastAsia="en-GB"/>
+        </w:rPr>
+        <w:t xml:space="preserve">s below. If there is a main effect of block, we will exclude the second block from the analysis and analyse a between-subjects contrast of the first block of choices each participant experiences. </w:t>
       </w:r>
     </w:p>
     <w:p>
       <w:pPr>
         <w:spacing w:after="0" w:line="240" w:lineRule="auto"/>
         <w:rPr>
-          <w:rFonts w:ascii="Times New Roman" w:eastAsia="Times New Roman" w:hAnsi="Times New Roman" w:cs="Times New Roman"/>
-          <w:sz w:val="24"/>
-          <w:szCs w:val="24"/>
+          <w:rFonts w:ascii="Arial" w:eastAsia="Times New Roman" w:hAnsi="Arial" w:cs="Arial"/>
+          <w:color w:val="1155CC"/>
           <w:lang w:eastAsia="en-GB"/>
         </w:rPr>
       </w:pPr>
@@ -812,7 +747,6 @@
       <w:pPr>
         <w:spacing w:after="0" w:line="240" w:lineRule="auto"/>
         <w:rPr>
-          <w:ins w:id="3" w:author="Neil" w:date="2019-01-16T16:48:00Z"/>
           <w:rFonts w:ascii="Arial" w:eastAsia="Times New Roman" w:hAnsi="Arial" w:cs="Arial"/>
           <w:color w:val="1155CC"/>
           <w:lang w:eastAsia="en-GB"/>
@@ -826,47 +760,53 @@
         </w:rPr>
         <w:t>Assuming no order effects, the interaction effect between attention and value on picture choice will be investigated using regression analysis with the choice (between the two picture</w:t>
       </w:r>
-      <w:ins w:id="4" w:author="Tim Mullett" w:date="2019-01-16T08:57:00Z">
-        <w:r>
-          <w:rPr>
-            <w:rFonts w:ascii="Arial" w:eastAsia="Times New Roman" w:hAnsi="Arial" w:cs="Arial"/>
-            <w:color w:val="1155CC"/>
-            <w:lang w:eastAsia="en-GB"/>
-          </w:rPr>
-          <w:t>s</w:t>
-        </w:r>
-      </w:ins>
-      <w:r>
-        <w:rPr>
-          <w:rFonts w:ascii="Arial" w:eastAsia="Times New Roman" w:hAnsi="Arial" w:cs="Arial"/>
-          <w:color w:val="1155CC"/>
-          <w:lang w:eastAsia="en-GB"/>
-        </w:rPr>
-        <w:t xml:space="preserve">) as the dependent variable, while using attention </w:t>
-      </w:r>
-      <w:commentRangeStart w:id="5"/>
-      <w:r>
-        <w:rPr>
-          <w:rFonts w:ascii="Arial" w:eastAsia="Times New Roman" w:hAnsi="Arial" w:cs="Arial"/>
-          <w:color w:val="1155CC"/>
-          <w:lang w:eastAsia="en-GB"/>
-        </w:rPr>
-        <w:t>(either number of fixations, or the proportion of time spent looking at each lottery) and value (expected value of each lottery)</w:t>
-      </w:r>
-      <w:commentRangeEnd w:id="5"/>
-      <w:r>
-        <w:rPr>
-          <w:rStyle w:val="CommentReference"/>
-        </w:rPr>
-        <w:commentReference w:id="5"/>
-      </w:r>
-      <w:r>
-        <w:rPr>
-          <w:rFonts w:ascii="Arial" w:eastAsia="Times New Roman" w:hAnsi="Arial" w:cs="Arial"/>
-          <w:color w:val="1155CC"/>
-          <w:lang w:eastAsia="en-GB"/>
-        </w:rPr>
-        <w:t xml:space="preserve"> as independent variables. Since subjects will make choices over a number of lottery trials in each of our two conditions, we will allow for both fixed and random effects of attention and value on choice by using a mixed-model logistic regression.</w:t>
+      <w:r>
+        <w:rPr>
+          <w:rFonts w:ascii="Arial" w:eastAsia="Times New Roman" w:hAnsi="Arial" w:cs="Arial"/>
+          <w:color w:val="1155CC"/>
+          <w:lang w:eastAsia="en-GB"/>
+        </w:rPr>
+        <w:t>s</w:t>
+      </w:r>
+      <w:r>
+        <w:rPr>
+          <w:rFonts w:ascii="Arial" w:eastAsia="Times New Roman" w:hAnsi="Arial" w:cs="Arial"/>
+          <w:color w:val="1155CC"/>
+          <w:lang w:eastAsia="en-GB"/>
+        </w:rPr>
+        <w:t>) as the dependent variable, while using attention (either number of fixations, or the proportion of time spent looking at each lottery) and value (</w:t>
+      </w:r>
+      <w:r>
+        <w:rPr>
+          <w:rFonts w:ascii="Arial" w:eastAsia="Times New Roman" w:hAnsi="Arial" w:cs="Arial"/>
+          <w:color w:val="1155CC"/>
+          <w:lang w:eastAsia="en-GB"/>
+        </w:rPr>
+        <w:t>the value of each image as judged by the participant</w:t>
+      </w:r>
+      <w:r>
+        <w:rPr>
+          <w:rFonts w:ascii="Arial" w:eastAsia="Times New Roman" w:hAnsi="Arial" w:cs="Arial"/>
+          <w:color w:val="1155CC"/>
+          <w:lang w:eastAsia="en-GB"/>
+        </w:rPr>
+        <w:t xml:space="preserve">) as independent variables. Since subjects will make choices over a number of </w:t>
+      </w:r>
+      <w:r>
+        <w:rPr>
+          <w:rFonts w:ascii="Arial" w:eastAsia="Times New Roman" w:hAnsi="Arial" w:cs="Arial"/>
+          <w:color w:val="1155CC"/>
+          <w:lang w:eastAsia="en-GB"/>
+        </w:rPr>
+        <w:t>choice</w:t>
+      </w:r>
+      <w:r>
+        <w:rPr>
+          <w:rFonts w:ascii="Arial" w:eastAsia="Times New Roman" w:hAnsi="Arial" w:cs="Arial"/>
+          <w:color w:val="1155CC"/>
+          <w:lang w:eastAsia="en-GB"/>
+        </w:rPr>
+        <w:t xml:space="preserve"> trials in each of our two conditions, we will allow for both fixed and random effects of attention and value on choice by using a mixed-model logistic regression.</w:t>
       </w:r>
       <w:r>
         <w:rPr>
@@ -876,36 +816,295 @@
         </w:rPr>
         <w:br/>
         <w:t xml:space="preserve"> </w:t>
+      </w:r>
+      <w:r>
+        <w:rPr>
+          <w:rFonts w:ascii="Arial" w:eastAsia="Times New Roman" w:hAnsi="Arial" w:cs="Arial"/>
+          <w:color w:val="1155CC"/>
+          <w:lang w:eastAsia="en-GB"/>
+        </w:rPr>
+        <w:br/>
+        <w:t xml:space="preserve">As an alternative, we will also run a standard logistic regression separately for each subject, and then perform an analysis of variance (ANOVA) test on the interaction effect between attention and value on choice across the two condition blocks of </w:t>
+      </w:r>
+      <w:r>
+        <w:rPr>
+          <w:rFonts w:ascii="Arial" w:eastAsia="Times New Roman" w:hAnsi="Arial" w:cs="Arial"/>
+          <w:color w:val="1155CC"/>
+          <w:lang w:eastAsia="en-GB"/>
+        </w:rPr>
+        <w:t>choice</w:t>
+      </w:r>
+      <w:r>
+        <w:rPr>
+          <w:rFonts w:ascii="Arial" w:eastAsia="Times New Roman" w:hAnsi="Arial" w:cs="Arial"/>
+          <w:color w:val="1155CC"/>
+          <w:lang w:eastAsia="en-GB"/>
+        </w:rPr>
+        <w:t xml:space="preserve"> trials. We expect to only report the results of the mixed-model logistic regression, unless there are significant differences from the results of the ANOVA analysis. If that is the case, we will investigate and report the reasons behind the discrepancy between the two statistical methods.</w:t>
+      </w:r>
+      <w:r>
+        <w:rPr>
+          <w:rFonts w:ascii="Arial" w:eastAsia="Times New Roman" w:hAnsi="Arial" w:cs="Arial"/>
+          <w:color w:val="000000"/>
+          <w:lang w:eastAsia="en-GB"/>
+        </w:rPr>
+        <w:br/>
+        <w:t xml:space="preserve"> </w:t>
+      </w:r>
+      <w:r>
+        <w:rPr>
+          <w:rFonts w:ascii="Arial" w:eastAsia="Times New Roman" w:hAnsi="Arial" w:cs="Arial"/>
+          <w:color w:val="000000"/>
+          <w:lang w:eastAsia="en-GB"/>
+        </w:rPr>
+        <w:br/>
+        <w:t>6)      Outliers and Exclusions. Describe exactly how outliers will be defined and handled, and your precise rule(s) for excluding observations.</w:t>
+      </w:r>
+      <w:r>
+        <w:rPr>
+          <w:rFonts w:ascii="Arial" w:eastAsia="Times New Roman" w:hAnsi="Arial" w:cs="Arial"/>
+          <w:color w:val="000000"/>
+          <w:lang w:eastAsia="en-GB"/>
+        </w:rPr>
+        <w:br/>
+      </w:r>
+      <w:r>
+        <w:rPr>
+          <w:rFonts w:ascii="Arial" w:eastAsia="Times New Roman" w:hAnsi="Arial" w:cs="Arial"/>
+          <w:color w:val="000000"/>
+          <w:lang w:eastAsia="en-GB"/>
+        </w:rPr>
+        <w:br/>
+      </w:r>
+      <w:r>
+        <w:rPr>
+          <w:rFonts w:ascii="Arial" w:eastAsia="Times New Roman" w:hAnsi="Arial" w:cs="Arial"/>
+          <w:color w:val="1155CC"/>
+          <w:lang w:eastAsia="en-GB"/>
+        </w:rPr>
+        <w:t>We will exclude subjects in the following circumstances:</w:t>
+      </w:r>
+      <w:r>
+        <w:rPr>
+          <w:rFonts w:ascii="Arial" w:eastAsia="Times New Roman" w:hAnsi="Arial" w:cs="Arial"/>
+          <w:color w:val="1155CC"/>
+          <w:lang w:eastAsia="en-GB"/>
+        </w:rPr>
+        <w:br/>
+      </w:r>
+      <w:r>
+        <w:rPr>
+          <w:rFonts w:ascii="Arial" w:eastAsia="Times New Roman" w:hAnsi="Arial" w:cs="Arial"/>
+          <w:color w:val="1155CC"/>
+          <w:lang w:eastAsia="en-GB"/>
+        </w:rPr>
+        <w:br/>
+        <w:t>1. Some individuals cannot be calibrated to the eye tracker, usually due to the physiology of their eye. Anyone who cannot be calibrated with our eye tracking equipment will be excluded.</w:t>
+      </w:r>
+      <w:r>
+        <w:rPr>
+          <w:rFonts w:ascii="Arial" w:eastAsia="Times New Roman" w:hAnsi="Arial" w:cs="Arial"/>
+          <w:color w:val="1155CC"/>
+          <w:lang w:eastAsia="en-GB"/>
+        </w:rPr>
+        <w:br/>
+      </w:r>
+      <w:r>
+        <w:rPr>
+          <w:rFonts w:ascii="Arial" w:eastAsia="Times New Roman" w:hAnsi="Arial" w:cs="Arial"/>
+          <w:color w:val="1155CC"/>
+          <w:lang w:eastAsia="en-GB"/>
+        </w:rPr>
+        <w:br/>
+        <w:t xml:space="preserve">2. It is common that for a minority of subjects, despite accurate measurements during the calibration procedure, the quality of their eye tracking data during the task is poor. </w:t>
+      </w:r>
+      <w:r>
+        <w:rPr>
+          <w:rFonts w:ascii="Arial" w:eastAsia="Times New Roman" w:hAnsi="Arial" w:cs="Arial"/>
+          <w:color w:val="1155CC"/>
+          <w:lang w:eastAsia="en-GB"/>
+        </w:rPr>
+        <w:t>D</w:t>
+      </w:r>
+      <w:r>
+        <w:rPr>
+          <w:rFonts w:ascii="Arial" w:eastAsia="Times New Roman" w:hAnsi="Arial" w:cs="Arial"/>
+          <w:color w:val="1155CC"/>
+          <w:lang w:eastAsia="en-GB"/>
+        </w:rPr>
+        <w:t>ata for a</w:t>
+      </w:r>
+      <w:r>
+        <w:rPr>
+          <w:rFonts w:ascii="Arial" w:eastAsia="Times New Roman" w:hAnsi="Arial" w:cs="Arial"/>
+          <w:color w:val="1155CC"/>
+          <w:lang w:eastAsia="en-GB"/>
+        </w:rPr>
+        <w:t>n</w:t>
+      </w:r>
+      <w:r>
+        <w:rPr>
+          <w:rFonts w:ascii="Arial" w:eastAsia="Times New Roman" w:hAnsi="Arial" w:cs="Arial"/>
+          <w:color w:val="1155CC"/>
+          <w:lang w:eastAsia="en-GB"/>
+        </w:rPr>
+        <w:t xml:space="preserve"> experiment run at the University of Warwick suggests that </w:t>
+      </w:r>
+      <w:r>
+        <w:rPr>
+          <w:rFonts w:ascii="Arial" w:eastAsia="Times New Roman" w:hAnsi="Arial" w:cs="Arial"/>
+          <w:color w:val="1155CC"/>
+          <w:lang w:eastAsia="en-GB"/>
+        </w:rPr>
+        <w:t xml:space="preserve">in a choice task using these stimuli, </w:t>
+      </w:r>
+      <w:r>
+        <w:rPr>
+          <w:rFonts w:ascii="Arial" w:eastAsia="Times New Roman" w:hAnsi="Arial" w:cs="Arial"/>
+          <w:color w:val="1155CC"/>
+          <w:lang w:eastAsia="en-GB"/>
+        </w:rPr>
+        <w:t xml:space="preserve">subjects that spend less than 90% of the time looking at the Areas of Interest (AOIs--in this case, the pictures) are </w:t>
+      </w:r>
+      <w:r>
+        <w:rPr>
+          <w:rFonts w:ascii="Arial" w:eastAsia="Times New Roman" w:hAnsi="Arial" w:cs="Arial"/>
+          <w:color w:val="1155CC"/>
+          <w:lang w:eastAsia="en-GB"/>
+        </w:rPr>
+        <w:t>outliers in the amount of time that their attention is directed towards task related information</w:t>
+      </w:r>
+      <w:r>
+        <w:rPr>
+          <w:rFonts w:ascii="Arial" w:eastAsia="Times New Roman" w:hAnsi="Arial" w:cs="Arial"/>
+          <w:color w:val="1155CC"/>
+          <w:lang w:eastAsia="en-GB"/>
+        </w:rPr>
+        <w:t>.</w:t>
+      </w:r>
+      <w:r>
+        <w:rPr>
+          <w:rFonts w:ascii="Arial" w:eastAsia="Times New Roman" w:hAnsi="Arial" w:cs="Arial"/>
+          <w:color w:val="1155CC"/>
+          <w:lang w:eastAsia="en-GB"/>
+        </w:rPr>
+        <w:t xml:space="preserve"> This is generally suggestive of poor calibration. When deciding when to stop collecting data (see section 7) we will use this as </w:t>
+      </w:r>
+      <w:r>
+        <w:rPr>
+          <w:rFonts w:ascii="Arial" w:eastAsia="Times New Roman" w:hAnsi="Arial" w:cs="Arial"/>
+          <w:color w:val="1155CC"/>
+          <w:lang w:eastAsia="en-GB"/>
+        </w:rPr>
+        <w:t xml:space="preserve">a </w:t>
+      </w:r>
+      <w:r>
+        <w:rPr>
+          <w:rFonts w:ascii="Arial" w:eastAsia="Times New Roman" w:hAnsi="Arial" w:cs="Arial"/>
+          <w:color w:val="1155CC"/>
+          <w:lang w:eastAsia="en-GB"/>
+        </w:rPr>
+        <w:t>threshold to determine whether to exclude subjects</w:t>
+      </w:r>
+      <w:r>
+        <w:rPr>
+          <w:rFonts w:ascii="Arial" w:eastAsia="Times New Roman" w:hAnsi="Arial" w:cs="Arial"/>
+          <w:color w:val="1155CC"/>
+          <w:lang w:eastAsia="en-GB"/>
+        </w:rPr>
+        <w:t xml:space="preserve"> (in the</w:t>
+      </w:r>
+      <w:r>
+        <w:rPr>
+          <w:rFonts w:ascii="Arial" w:eastAsia="Times New Roman" w:hAnsi="Arial" w:cs="Arial"/>
+          <w:color w:val="1155CC"/>
+          <w:lang w:eastAsia="en-GB"/>
+        </w:rPr>
+        <w:t xml:space="preserve"> binary</w:t>
+      </w:r>
+      <w:r>
+        <w:rPr>
+          <w:rFonts w:ascii="Arial" w:eastAsia="Times New Roman" w:hAnsi="Arial" w:cs="Arial"/>
+          <w:color w:val="1155CC"/>
+          <w:lang w:eastAsia="en-GB"/>
+        </w:rPr>
+        <w:t xml:space="preserve"> choice condition only)</w:t>
+      </w:r>
+      <w:r>
+        <w:rPr>
+          <w:rFonts w:ascii="Arial" w:eastAsia="Times New Roman" w:hAnsi="Arial" w:cs="Arial"/>
+          <w:color w:val="1155CC"/>
+          <w:lang w:eastAsia="en-GB"/>
+        </w:rPr>
+        <w:t>. Then, prior to data analysis, w</w:t>
+      </w:r>
+      <w:r>
+        <w:rPr>
+          <w:rFonts w:ascii="Arial" w:eastAsia="Times New Roman" w:hAnsi="Arial" w:cs="Arial"/>
+          <w:color w:val="1155CC"/>
+          <w:lang w:eastAsia="en-GB"/>
+        </w:rPr>
+        <w:t xml:space="preserve">e will check the distribution of these measures for our subjects, and </w:t>
+      </w:r>
+      <w:r>
+        <w:rPr>
+          <w:rFonts w:ascii="Arial" w:eastAsia="Times New Roman" w:hAnsi="Arial" w:cs="Arial"/>
+          <w:color w:val="1155CC"/>
+          <w:lang w:eastAsia="en-GB"/>
+        </w:rPr>
+        <w:t xml:space="preserve">identify the analogous </w:t>
+      </w:r>
+      <w:proofErr w:type="spellStart"/>
+      <w:r>
+        <w:rPr>
+          <w:rFonts w:ascii="Arial" w:eastAsia="Times New Roman" w:hAnsi="Arial" w:cs="Arial"/>
+          <w:color w:val="1155CC"/>
+          <w:lang w:eastAsia="en-GB"/>
+        </w:rPr>
+        <w:t>cutoff</w:t>
+      </w:r>
+      <w:proofErr w:type="spellEnd"/>
+      <w:r>
+        <w:rPr>
+          <w:rFonts w:ascii="Arial" w:eastAsia="Times New Roman" w:hAnsi="Arial" w:cs="Arial"/>
+          <w:color w:val="1155CC"/>
+          <w:lang w:eastAsia="en-GB"/>
+        </w:rPr>
+        <w:t xml:space="preserve"> threshold within this sample, and with the relative preference valuation condition as well. </w:t>
+      </w:r>
+      <w:r>
+        <w:rPr>
+          <w:rFonts w:ascii="Arial" w:eastAsia="Times New Roman" w:hAnsi="Arial" w:cs="Arial"/>
+          <w:color w:val="1155CC"/>
+          <w:lang w:eastAsia="en-GB"/>
+        </w:rPr>
+        <w:t>Subjects below these thresholds in our sample will be excluded.  </w:t>
+      </w:r>
+      <w:r>
+        <w:rPr>
+          <w:rFonts w:ascii="Arial" w:eastAsia="Times New Roman" w:hAnsi="Arial" w:cs="Arial"/>
+          <w:color w:val="1155CC"/>
+          <w:lang w:eastAsia="en-GB"/>
+        </w:rPr>
+        <w:br/>
+      </w:r>
+      <w:r>
+        <w:rPr>
+          <w:rFonts w:ascii="Arial" w:eastAsia="Times New Roman" w:hAnsi="Arial" w:cs="Arial"/>
+          <w:color w:val="1155CC"/>
+          <w:lang w:eastAsia="en-GB"/>
+        </w:rPr>
+        <w:br/>
+        <w:t>As a robustness check, we will re-run our statistical analyses after adding excluded subjects back in, to check the effect that outliers have on our results.</w:t>
       </w:r>
     </w:p>
     <w:p>
       <w:pPr>
         <w:spacing w:after="0" w:line="240" w:lineRule="auto"/>
         <w:rPr>
-          <w:ins w:id="6" w:author="Neil" w:date="2019-01-16T16:48:00Z"/>
-          <w:rFonts w:ascii="Arial" w:eastAsia="Times New Roman" w:hAnsi="Arial" w:cs="Arial"/>
-          <w:color w:val="1155CC"/>
-          <w:lang w:eastAsia="en-GB"/>
-        </w:rPr>
-      </w:pPr>
-      <w:ins w:id="7" w:author="Neil" w:date="2019-01-16T16:48:00Z">
-        <w:r>
-          <w:rPr>
-            <w:rFonts w:ascii="Arial" w:eastAsia="Times New Roman" w:hAnsi="Arial" w:cs="Arial"/>
-            <w:color w:val="1155CC"/>
-            <w:lang w:eastAsia="en-GB"/>
-          </w:rPr>
-          <w:t>[NS: Can we add a R-code like model specification:</w:t>
-        </w:r>
-      </w:ins>
-    </w:p>
-    <w:p>
-      <w:pPr>
-        <w:spacing w:after="0" w:line="240" w:lineRule="auto"/>
-        <w:rPr>
-          <w:ins w:id="8" w:author="Neil" w:date="2019-01-16T16:49:00Z"/>
-          <w:rFonts w:ascii="Arial" w:eastAsia="Times New Roman" w:hAnsi="Arial" w:cs="Arial"/>
-          <w:color w:val="1155CC"/>
+          <w:rFonts w:ascii="Times New Roman" w:eastAsia="Times New Roman" w:hAnsi="Times New Roman" w:cs="Times New Roman"/>
+          <w:sz w:val="24"/>
+          <w:szCs w:val="24"/>
           <w:lang w:eastAsia="en-GB"/>
         </w:rPr>
       </w:pPr>
@@ -914,165 +1113,63 @@
       <w:pPr>
         <w:spacing w:after="0" w:line="240" w:lineRule="auto"/>
         <w:rPr>
-          <w:ins w:id="9" w:author="Neil" w:date="2019-01-16T16:48:00Z"/>
-          <w:rFonts w:ascii="Arial" w:eastAsia="Times New Roman" w:hAnsi="Arial" w:cs="Arial"/>
-          <w:color w:val="1155CC"/>
+          <w:rFonts w:ascii="Times New Roman" w:eastAsia="Times New Roman" w:hAnsi="Times New Roman" w:cs="Times New Roman"/>
+          <w:sz w:val="24"/>
+          <w:szCs w:val="24"/>
           <w:lang w:eastAsia="en-GB"/>
         </w:rPr>
       </w:pPr>
-      <w:ins w:id="10" w:author="Neil" w:date="2019-01-16T16:49:00Z">
-        <w:r>
-          <w:rPr>
-            <w:rFonts w:ascii="Arial" w:eastAsia="Times New Roman" w:hAnsi="Arial" w:cs="Arial"/>
-            <w:color w:val="1155CC"/>
-            <w:lang w:eastAsia="en-GB"/>
-          </w:rPr>
-          <w:t>For within-subjects analysis:</w:t>
-        </w:r>
-      </w:ins>
+      <w:r>
+        <w:rPr>
+          <w:rFonts w:ascii="Arial" w:eastAsia="Times New Roman" w:hAnsi="Arial" w:cs="Arial"/>
+          <w:color w:val="1155CC"/>
+          <w:lang w:eastAsia="en-GB"/>
+        </w:rPr>
+        <w:lastRenderedPageBreak/>
+        <w:t xml:space="preserve">We will also exclude trials where the reaction time is less than 200 </w:t>
+      </w:r>
+      <w:proofErr w:type="spellStart"/>
+      <w:r>
+        <w:rPr>
+          <w:rFonts w:ascii="Arial" w:eastAsia="Times New Roman" w:hAnsi="Arial" w:cs="Arial"/>
+          <w:color w:val="1155CC"/>
+          <w:lang w:eastAsia="en-GB"/>
+        </w:rPr>
+        <w:t>ms</w:t>
+      </w:r>
+      <w:proofErr w:type="spellEnd"/>
+      <w:r>
+        <w:rPr>
+          <w:rFonts w:ascii="Arial" w:eastAsia="Times New Roman" w:hAnsi="Arial" w:cs="Arial"/>
+          <w:color w:val="1155CC"/>
+          <w:lang w:eastAsia="en-GB"/>
+        </w:rPr>
+        <w:t xml:space="preserve">, and trials where the reaction time is </w:t>
+      </w:r>
+      <w:r>
+        <w:rPr>
+          <w:rFonts w:ascii="Arial" w:eastAsia="Times New Roman" w:hAnsi="Arial" w:cs="Arial"/>
+          <w:color w:val="1155CC"/>
+          <w:lang w:eastAsia="en-GB"/>
+        </w:rPr>
+        <w:t xml:space="preserve">3 </w:t>
+      </w:r>
+      <w:r>
+        <w:rPr>
+          <w:rFonts w:ascii="Arial" w:eastAsia="Times New Roman" w:hAnsi="Arial" w:cs="Arial"/>
+          <w:color w:val="1155CC"/>
+          <w:lang w:eastAsia="en-GB"/>
+        </w:rPr>
+        <w:t>standard deviations above the mean reaction time across all trials.</w:t>
+      </w:r>
     </w:p>
     <w:p>
       <w:pPr>
         <w:spacing w:after="0" w:line="240" w:lineRule="auto"/>
         <w:rPr>
-          <w:ins w:id="11" w:author="Neil" w:date="2019-01-16T16:48:00Z"/>
-          <w:rFonts w:ascii="Arial" w:eastAsia="Times New Roman" w:hAnsi="Arial" w:cs="Arial"/>
-          <w:color w:val="1155CC"/>
-          <w:lang w:eastAsia="en-GB"/>
-        </w:rPr>
-      </w:pPr>
-      <w:proofErr w:type="spellStart"/>
-      <w:proofErr w:type="gramStart"/>
-      <w:ins w:id="12" w:author="Neil" w:date="2019-01-16T16:48:00Z">
-        <w:r>
-          <w:rPr>
-            <w:rFonts w:ascii="Arial" w:eastAsia="Times New Roman" w:hAnsi="Arial" w:cs="Arial"/>
-            <w:color w:val="1155CC"/>
-            <w:lang w:eastAsia="en-GB"/>
-          </w:rPr>
-          <w:t>glmer</w:t>
-        </w:r>
-        <w:proofErr w:type="spellEnd"/>
-        <w:r>
-          <w:rPr>
-            <w:rFonts w:ascii="Arial" w:eastAsia="Times New Roman" w:hAnsi="Arial" w:cs="Arial"/>
-            <w:color w:val="1155CC"/>
-            <w:lang w:eastAsia="en-GB"/>
-          </w:rPr>
-          <w:t>(</w:t>
-        </w:r>
-        <w:proofErr w:type="gramEnd"/>
-        <w:r>
-          <w:rPr>
-            <w:rFonts w:ascii="Arial" w:eastAsia="Times New Roman" w:hAnsi="Arial" w:cs="Arial"/>
-            <w:color w:val="1155CC"/>
-            <w:lang w:eastAsia="en-GB"/>
-          </w:rPr>
-          <w:t xml:space="preserve">choice ~ </w:t>
-        </w:r>
-        <w:proofErr w:type="spellStart"/>
-        <w:r>
-          <w:rPr>
-            <w:rFonts w:ascii="Arial" w:eastAsia="Times New Roman" w:hAnsi="Arial" w:cs="Arial"/>
-            <w:color w:val="1155CC"/>
-            <w:lang w:eastAsia="en-GB"/>
-          </w:rPr>
-          <w:t>value.difference</w:t>
-        </w:r>
-        <w:proofErr w:type="spellEnd"/>
-        <w:r>
-          <w:rPr>
-            <w:rFonts w:ascii="Arial" w:eastAsia="Times New Roman" w:hAnsi="Arial" w:cs="Arial"/>
-            <w:color w:val="1155CC"/>
-            <w:lang w:eastAsia="en-GB"/>
-          </w:rPr>
-          <w:t xml:space="preserve"> * </w:t>
-        </w:r>
-        <w:proofErr w:type="spellStart"/>
-        <w:r>
-          <w:rPr>
-            <w:rFonts w:ascii="Arial" w:eastAsia="Times New Roman" w:hAnsi="Arial" w:cs="Arial"/>
-            <w:color w:val="1155CC"/>
-            <w:lang w:eastAsia="en-GB"/>
-          </w:rPr>
-          <w:t>attention.difference</w:t>
-        </w:r>
-        <w:proofErr w:type="spellEnd"/>
-        <w:r>
-          <w:rPr>
-            <w:rFonts w:ascii="Arial" w:eastAsia="Times New Roman" w:hAnsi="Arial" w:cs="Arial"/>
-            <w:color w:val="1155CC"/>
-            <w:lang w:eastAsia="en-GB"/>
-          </w:rPr>
-          <w:t xml:space="preserve"> </w:t>
-        </w:r>
-      </w:ins>
-      <w:ins w:id="13" w:author="Neil" w:date="2019-01-16T16:49:00Z">
-        <w:r>
-          <w:rPr>
-            <w:rFonts w:ascii="Arial" w:eastAsia="Times New Roman" w:hAnsi="Arial" w:cs="Arial"/>
-            <w:color w:val="1155CC"/>
-            <w:lang w:eastAsia="en-GB"/>
-          </w:rPr>
-          <w:t xml:space="preserve">* condition </w:t>
-        </w:r>
-      </w:ins>
-      <w:ins w:id="14" w:author="Neil" w:date="2019-01-16T16:48:00Z">
-        <w:r>
-          <w:rPr>
-            <w:rFonts w:ascii="Arial" w:eastAsia="Times New Roman" w:hAnsi="Arial" w:cs="Arial"/>
-            <w:color w:val="1155CC"/>
-            <w:lang w:eastAsia="en-GB"/>
-          </w:rPr>
-          <w:t xml:space="preserve">+ (1 | </w:t>
-        </w:r>
-      </w:ins>
-      <w:proofErr w:type="spellStart"/>
-      <w:ins w:id="15" w:author="Neil" w:date="2019-01-16T16:49:00Z">
-        <w:r>
-          <w:rPr>
-            <w:rFonts w:ascii="Arial" w:eastAsia="Times New Roman" w:hAnsi="Arial" w:cs="Arial"/>
-            <w:color w:val="1155CC"/>
-            <w:lang w:eastAsia="en-GB"/>
-          </w:rPr>
-          <w:t>value.difference</w:t>
-        </w:r>
-        <w:proofErr w:type="spellEnd"/>
-        <w:r>
-          <w:rPr>
-            <w:rFonts w:ascii="Arial" w:eastAsia="Times New Roman" w:hAnsi="Arial" w:cs="Arial"/>
-            <w:color w:val="1155CC"/>
-            <w:lang w:eastAsia="en-GB"/>
-          </w:rPr>
-          <w:t xml:space="preserve"> * </w:t>
-        </w:r>
-        <w:proofErr w:type="spellStart"/>
-        <w:r>
-          <w:rPr>
-            <w:rFonts w:ascii="Arial" w:eastAsia="Times New Roman" w:hAnsi="Arial" w:cs="Arial"/>
-            <w:color w:val="1155CC"/>
-            <w:lang w:eastAsia="en-GB"/>
-          </w:rPr>
-          <w:t>attention.difference</w:t>
-        </w:r>
-        <w:proofErr w:type="spellEnd"/>
-        <w:r>
-          <w:rPr>
-            <w:rFonts w:ascii="Arial" w:eastAsia="Times New Roman" w:hAnsi="Arial" w:cs="Arial"/>
-            <w:color w:val="1155CC"/>
-            <w:lang w:eastAsia="en-GB"/>
-          </w:rPr>
-          <w:t xml:space="preserve"> * condition || subject), family=binomial)</w:t>
-        </w:r>
-      </w:ins>
-    </w:p>
-    <w:p>
-      <w:pPr>
-        <w:spacing w:after="0" w:line="240" w:lineRule="auto"/>
-        <w:rPr>
-          <w:ins w:id="16" w:author="Neil" w:date="2019-01-16T16:50:00Z"/>
-          <w:rFonts w:ascii="Arial" w:eastAsia="Times New Roman" w:hAnsi="Arial" w:cs="Arial"/>
-          <w:color w:val="1155CC"/>
+          <w:rFonts w:ascii="Times New Roman" w:eastAsia="Times New Roman" w:hAnsi="Times New Roman" w:cs="Times New Roman"/>
+          <w:sz w:val="24"/>
+          <w:szCs w:val="24"/>
           <w:lang w:eastAsia="en-GB"/>
         </w:rPr>
       </w:pPr>
@@ -1081,672 +1178,18 @@
       <w:pPr>
         <w:spacing w:after="0" w:line="240" w:lineRule="auto"/>
         <w:rPr>
-          <w:ins w:id="17" w:author="Neil" w:date="2019-01-16T16:50:00Z"/>
           <w:rFonts w:ascii="Arial" w:eastAsia="Times New Roman" w:hAnsi="Arial" w:cs="Arial"/>
           <w:color w:val="1155CC"/>
           <w:lang w:eastAsia="en-GB"/>
         </w:rPr>
       </w:pPr>
-      <w:ins w:id="18" w:author="Neil" w:date="2019-01-16T16:50:00Z">
-        <w:r>
-          <w:rPr>
-            <w:rFonts w:ascii="Arial" w:eastAsia="Times New Roman" w:hAnsi="Arial" w:cs="Arial"/>
-            <w:color w:val="1155CC"/>
-            <w:lang w:eastAsia="en-GB"/>
-          </w:rPr>
-          <w:t>For first block only between-subjects analysis</w:t>
-        </w:r>
-      </w:ins>
-    </w:p>
-    <w:p>
-      <w:pPr>
-        <w:spacing w:after="0" w:line="240" w:lineRule="auto"/>
-        <w:rPr>
-          <w:ins w:id="19" w:author="Neil" w:date="2019-01-16T16:50:00Z"/>
-          <w:rFonts w:ascii="Arial" w:eastAsia="Times New Roman" w:hAnsi="Arial" w:cs="Arial"/>
-          <w:color w:val="1155CC"/>
-          <w:lang w:eastAsia="en-GB"/>
-        </w:rPr>
-      </w:pPr>
-    </w:p>
-    <w:p>
-      <w:pPr>
-        <w:spacing w:after="0" w:line="240" w:lineRule="auto"/>
-        <w:rPr>
-          <w:ins w:id="20" w:author="Neil" w:date="2019-01-16T16:50:00Z"/>
-          <w:rFonts w:ascii="Arial" w:eastAsia="Times New Roman" w:hAnsi="Arial" w:cs="Arial"/>
-          <w:color w:val="1155CC"/>
-          <w:lang w:eastAsia="en-GB"/>
-        </w:rPr>
-      </w:pPr>
-      <w:proofErr w:type="spellStart"/>
-      <w:proofErr w:type="gramStart"/>
-      <w:ins w:id="21" w:author="Neil" w:date="2019-01-16T16:50:00Z">
-        <w:r>
-          <w:rPr>
-            <w:rFonts w:ascii="Arial" w:eastAsia="Times New Roman" w:hAnsi="Arial" w:cs="Arial"/>
-            <w:color w:val="1155CC"/>
-            <w:lang w:eastAsia="en-GB"/>
-          </w:rPr>
-          <w:t>glmer</w:t>
-        </w:r>
-        <w:proofErr w:type="spellEnd"/>
-        <w:r>
-          <w:rPr>
-            <w:rFonts w:ascii="Arial" w:eastAsia="Times New Roman" w:hAnsi="Arial" w:cs="Arial"/>
-            <w:color w:val="1155CC"/>
-            <w:lang w:eastAsia="en-GB"/>
-          </w:rPr>
-          <w:t>(</w:t>
-        </w:r>
-        <w:proofErr w:type="gramEnd"/>
-        <w:r>
-          <w:rPr>
-            <w:rFonts w:ascii="Arial" w:eastAsia="Times New Roman" w:hAnsi="Arial" w:cs="Arial"/>
-            <w:color w:val="1155CC"/>
-            <w:lang w:eastAsia="en-GB"/>
-          </w:rPr>
-          <w:t xml:space="preserve">choice ~ </w:t>
-        </w:r>
-        <w:proofErr w:type="spellStart"/>
-        <w:r>
-          <w:rPr>
-            <w:rFonts w:ascii="Arial" w:eastAsia="Times New Roman" w:hAnsi="Arial" w:cs="Arial"/>
-            <w:color w:val="1155CC"/>
-            <w:lang w:eastAsia="en-GB"/>
-          </w:rPr>
-          <w:t>value.difference</w:t>
-        </w:r>
-        <w:proofErr w:type="spellEnd"/>
-        <w:r>
-          <w:rPr>
-            <w:rFonts w:ascii="Arial" w:eastAsia="Times New Roman" w:hAnsi="Arial" w:cs="Arial"/>
-            <w:color w:val="1155CC"/>
-            <w:lang w:eastAsia="en-GB"/>
-          </w:rPr>
-          <w:t xml:space="preserve"> * </w:t>
-        </w:r>
-        <w:proofErr w:type="spellStart"/>
-        <w:r>
-          <w:rPr>
-            <w:rFonts w:ascii="Arial" w:eastAsia="Times New Roman" w:hAnsi="Arial" w:cs="Arial"/>
-            <w:color w:val="1155CC"/>
-            <w:lang w:eastAsia="en-GB"/>
-          </w:rPr>
-          <w:t>attention.difference</w:t>
-        </w:r>
-        <w:proofErr w:type="spellEnd"/>
-        <w:r>
-          <w:rPr>
-            <w:rFonts w:ascii="Arial" w:eastAsia="Times New Roman" w:hAnsi="Arial" w:cs="Arial"/>
-            <w:color w:val="1155CC"/>
-            <w:lang w:eastAsia="en-GB"/>
-          </w:rPr>
-          <w:t xml:space="preserve"> * condition + (1 | </w:t>
-        </w:r>
-        <w:proofErr w:type="spellStart"/>
-        <w:r>
-          <w:rPr>
-            <w:rFonts w:ascii="Arial" w:eastAsia="Times New Roman" w:hAnsi="Arial" w:cs="Arial"/>
-            <w:color w:val="1155CC"/>
-            <w:lang w:eastAsia="en-GB"/>
-          </w:rPr>
-          <w:t>value.diff</w:t>
-        </w:r>
-        <w:r>
-          <w:rPr>
-            <w:rFonts w:ascii="Arial" w:eastAsia="Times New Roman" w:hAnsi="Arial" w:cs="Arial"/>
-            <w:color w:val="1155CC"/>
-            <w:lang w:eastAsia="en-GB"/>
-          </w:rPr>
-          <w:t>erence</w:t>
-        </w:r>
-        <w:proofErr w:type="spellEnd"/>
-        <w:r>
-          <w:rPr>
-            <w:rFonts w:ascii="Arial" w:eastAsia="Times New Roman" w:hAnsi="Arial" w:cs="Arial"/>
-            <w:color w:val="1155CC"/>
-            <w:lang w:eastAsia="en-GB"/>
-          </w:rPr>
-          <w:t xml:space="preserve"> * </w:t>
-        </w:r>
-        <w:proofErr w:type="spellStart"/>
-        <w:r>
-          <w:rPr>
-            <w:rFonts w:ascii="Arial" w:eastAsia="Times New Roman" w:hAnsi="Arial" w:cs="Arial"/>
-            <w:color w:val="1155CC"/>
-            <w:lang w:eastAsia="en-GB"/>
-          </w:rPr>
-          <w:t>attention.difference</w:t>
-        </w:r>
-        <w:proofErr w:type="spellEnd"/>
-        <w:r>
-          <w:rPr>
-            <w:rFonts w:ascii="Arial" w:eastAsia="Times New Roman" w:hAnsi="Arial" w:cs="Arial"/>
-            <w:color w:val="1155CC"/>
-            <w:lang w:eastAsia="en-GB"/>
-          </w:rPr>
-          <w:t xml:space="preserve"> </w:t>
-        </w:r>
-        <w:r>
-          <w:rPr>
-            <w:rFonts w:ascii="Arial" w:eastAsia="Times New Roman" w:hAnsi="Arial" w:cs="Arial"/>
-            <w:color w:val="1155CC"/>
-            <w:lang w:eastAsia="en-GB"/>
-          </w:rPr>
-          <w:t>|| subject), family=binomial)</w:t>
-        </w:r>
-      </w:ins>
-    </w:p>
-    <w:p>
-      <w:pPr>
-        <w:spacing w:after="0" w:line="240" w:lineRule="auto"/>
-        <w:rPr>
-          <w:rFonts w:ascii="Times New Roman" w:eastAsia="Times New Roman" w:hAnsi="Times New Roman" w:cs="Times New Roman"/>
-          <w:sz w:val="24"/>
-          <w:szCs w:val="24"/>
-          <w:lang w:eastAsia="en-GB"/>
-        </w:rPr>
-      </w:pPr>
-      <w:r>
-        <w:rPr>
-          <w:rFonts w:ascii="Arial" w:eastAsia="Times New Roman" w:hAnsi="Arial" w:cs="Arial"/>
-          <w:color w:val="1155CC"/>
-          <w:lang w:eastAsia="en-GB"/>
-        </w:rPr>
-        <w:br/>
-        <w:t>As an alternative, we will also run a standard logistic regression separately for each subject, and then perform an analysis of variance (ANOVA) test on the interaction effect between attention and value on choice across the two condition blocks of lottery trials. We expect to only report the results of the mixed-model logistic regression, unless there are significant differences from the results of the ANOVA analysis. If that is the case, we will investigate and report the reasons behind the discrepancy between the two statistical methods.</w:t>
-      </w:r>
-      <w:r>
-        <w:rPr>
-          <w:rFonts w:ascii="Arial" w:eastAsia="Times New Roman" w:hAnsi="Arial" w:cs="Arial"/>
-          <w:color w:val="000000"/>
-          <w:lang w:eastAsia="en-GB"/>
-        </w:rPr>
-        <w:br/>
-        <w:t xml:space="preserve"> </w:t>
-      </w:r>
-      <w:r>
-        <w:rPr>
-          <w:rFonts w:ascii="Arial" w:eastAsia="Times New Roman" w:hAnsi="Arial" w:cs="Arial"/>
-          <w:color w:val="000000"/>
-          <w:lang w:eastAsia="en-GB"/>
-        </w:rPr>
-        <w:br/>
-        <w:t>6)      Outliers and Exclusions. Describe exactly how outliers will be defined and handled, and your precise rule(s) for excluding observations.</w:t>
-      </w:r>
-      <w:r>
-        <w:rPr>
-          <w:rFonts w:ascii="Arial" w:eastAsia="Times New Roman" w:hAnsi="Arial" w:cs="Arial"/>
-          <w:color w:val="000000"/>
-          <w:lang w:eastAsia="en-GB"/>
-        </w:rPr>
-        <w:br/>
-      </w:r>
-      <w:r>
-        <w:rPr>
-          <w:rFonts w:ascii="Arial" w:eastAsia="Times New Roman" w:hAnsi="Arial" w:cs="Arial"/>
-          <w:color w:val="000000"/>
-          <w:lang w:eastAsia="en-GB"/>
-        </w:rPr>
-        <w:br/>
-      </w:r>
-      <w:r>
-        <w:rPr>
-          <w:rFonts w:ascii="Arial" w:eastAsia="Times New Roman" w:hAnsi="Arial" w:cs="Arial"/>
-          <w:color w:val="1155CC"/>
-          <w:lang w:eastAsia="en-GB"/>
-        </w:rPr>
-        <w:t>We will exclude subjects in the following circumstances:</w:t>
-      </w:r>
-      <w:r>
-        <w:rPr>
-          <w:rFonts w:ascii="Arial" w:eastAsia="Times New Roman" w:hAnsi="Arial" w:cs="Arial"/>
-          <w:color w:val="1155CC"/>
-          <w:lang w:eastAsia="en-GB"/>
-        </w:rPr>
-        <w:br/>
-      </w:r>
-      <w:r>
-        <w:rPr>
-          <w:rFonts w:ascii="Arial" w:eastAsia="Times New Roman" w:hAnsi="Arial" w:cs="Arial"/>
-          <w:color w:val="1155CC"/>
-          <w:lang w:eastAsia="en-GB"/>
-        </w:rPr>
-        <w:br/>
-        <w:t>1. Some individuals cannot be calibrated to the eye tracker, usually due to the physiology of their eye. Anyone who cannot be calibrated with our eye tracking equipment will be excluded.</w:t>
-      </w:r>
-      <w:r>
-        <w:rPr>
-          <w:rFonts w:ascii="Arial" w:eastAsia="Times New Roman" w:hAnsi="Arial" w:cs="Arial"/>
-          <w:color w:val="1155CC"/>
-          <w:lang w:eastAsia="en-GB"/>
-        </w:rPr>
-        <w:br/>
-      </w:r>
-      <w:r>
-        <w:rPr>
-          <w:rFonts w:ascii="Arial" w:eastAsia="Times New Roman" w:hAnsi="Arial" w:cs="Arial"/>
-          <w:color w:val="1155CC"/>
-          <w:lang w:eastAsia="en-GB"/>
-        </w:rPr>
-        <w:br/>
-        <w:t xml:space="preserve">2. It is common that for a minority of subjects, despite accurate measurements during the calibration procedure, the quality of their eye tracking data during the task is poor. </w:t>
-      </w:r>
-      <w:r>
-        <w:rPr>
-          <w:rFonts w:ascii="Arial" w:eastAsia="Times New Roman" w:hAnsi="Arial" w:cs="Arial"/>
-          <w:color w:val="1155CC"/>
-          <w:lang w:eastAsia="en-GB"/>
-        </w:rPr>
-        <w:t>D</w:t>
-      </w:r>
-      <w:r>
-        <w:rPr>
-          <w:rFonts w:ascii="Arial" w:eastAsia="Times New Roman" w:hAnsi="Arial" w:cs="Arial"/>
-          <w:color w:val="1155CC"/>
-          <w:lang w:eastAsia="en-GB"/>
-        </w:rPr>
-        <w:t>ata for a</w:t>
-      </w:r>
-      <w:r>
-        <w:rPr>
-          <w:rFonts w:ascii="Arial" w:eastAsia="Times New Roman" w:hAnsi="Arial" w:cs="Arial"/>
-          <w:color w:val="1155CC"/>
-          <w:lang w:eastAsia="en-GB"/>
-        </w:rPr>
-        <w:t>n</w:t>
-      </w:r>
-      <w:r>
-        <w:rPr>
-          <w:rFonts w:ascii="Arial" w:eastAsia="Times New Roman" w:hAnsi="Arial" w:cs="Arial"/>
-          <w:color w:val="1155CC"/>
-          <w:lang w:eastAsia="en-GB"/>
-        </w:rPr>
-        <w:t xml:space="preserve"> experiment run at the University of Warwick suggests that </w:t>
-      </w:r>
-      <w:r>
-        <w:rPr>
-          <w:rFonts w:ascii="Arial" w:eastAsia="Times New Roman" w:hAnsi="Arial" w:cs="Arial"/>
-          <w:color w:val="1155CC"/>
-          <w:lang w:eastAsia="en-GB"/>
-        </w:rPr>
-        <w:t xml:space="preserve">in a choice task using these stimuli, </w:t>
-      </w:r>
-      <w:r>
-        <w:rPr>
-          <w:rFonts w:ascii="Arial" w:eastAsia="Times New Roman" w:hAnsi="Arial" w:cs="Arial"/>
-          <w:color w:val="1155CC"/>
-          <w:lang w:eastAsia="en-GB"/>
-        </w:rPr>
-        <w:t xml:space="preserve">subjects that spend less </w:t>
-      </w:r>
-      <w:commentRangeStart w:id="22"/>
-      <w:r>
-        <w:rPr>
-          <w:rFonts w:ascii="Arial" w:eastAsia="Times New Roman" w:hAnsi="Arial" w:cs="Arial"/>
-          <w:color w:val="1155CC"/>
-          <w:lang w:eastAsia="en-GB"/>
-        </w:rPr>
-        <w:t xml:space="preserve">than 90% of the time looking </w:t>
-      </w:r>
-      <w:commentRangeEnd w:id="22"/>
-      <w:r>
-        <w:rPr>
-          <w:rStyle w:val="CommentReference"/>
-        </w:rPr>
-        <w:commentReference w:id="22"/>
-      </w:r>
-      <w:r>
-        <w:rPr>
-          <w:rFonts w:ascii="Arial" w:eastAsia="Times New Roman" w:hAnsi="Arial" w:cs="Arial"/>
-          <w:color w:val="1155CC"/>
-          <w:lang w:eastAsia="en-GB"/>
-        </w:rPr>
-        <w:t xml:space="preserve">at the Areas of Interest (AOIs--in this case, the pictures) are </w:t>
-      </w:r>
-      <w:r>
-        <w:rPr>
-          <w:rFonts w:ascii="Arial" w:eastAsia="Times New Roman" w:hAnsi="Arial" w:cs="Arial"/>
-          <w:color w:val="1155CC"/>
-          <w:lang w:eastAsia="en-GB"/>
-        </w:rPr>
-        <w:t>outliers in the amount of time that their attention is directed towards task related information</w:t>
-      </w:r>
-      <w:r>
-        <w:rPr>
-          <w:rFonts w:ascii="Arial" w:eastAsia="Times New Roman" w:hAnsi="Arial" w:cs="Arial"/>
-          <w:color w:val="1155CC"/>
-          <w:lang w:eastAsia="en-GB"/>
-        </w:rPr>
-        <w:t>.</w:t>
-      </w:r>
-      <w:ins w:id="23" w:author="Tim Mullett" w:date="2019-01-16T09:10:00Z">
-        <w:r>
-          <w:rPr>
-            <w:rFonts w:ascii="Arial" w:eastAsia="Times New Roman" w:hAnsi="Arial" w:cs="Arial"/>
-            <w:color w:val="1155CC"/>
-            <w:lang w:eastAsia="en-GB"/>
-          </w:rPr>
-          <w:t xml:space="preserve"> This is generally suggestive of poor calibration.</w:t>
-        </w:r>
-      </w:ins>
-      <w:ins w:id="24" w:author="Tim Mullett" w:date="2019-01-16T09:11:00Z">
-        <w:r>
-          <w:rPr>
-            <w:rFonts w:ascii="Arial" w:eastAsia="Times New Roman" w:hAnsi="Arial" w:cs="Arial"/>
-            <w:color w:val="1155CC"/>
-            <w:lang w:eastAsia="en-GB"/>
-          </w:rPr>
-          <w:t xml:space="preserve"> When </w:t>
-        </w:r>
-        <w:r>
-          <w:rPr>
-            <w:rFonts w:ascii="Arial" w:eastAsia="Times New Roman" w:hAnsi="Arial" w:cs="Arial"/>
-            <w:color w:val="1155CC"/>
-            <w:lang w:eastAsia="en-GB"/>
-          </w:rPr>
-          <w:lastRenderedPageBreak/>
-          <w:t xml:space="preserve">deciding when to stop collecting data (see section 7) we will use this as </w:t>
-        </w:r>
-      </w:ins>
-      <w:ins w:id="25" w:author="Tim Mullett" w:date="2019-01-16T09:13:00Z">
-        <w:r>
-          <w:rPr>
-            <w:rFonts w:ascii="Arial" w:eastAsia="Times New Roman" w:hAnsi="Arial" w:cs="Arial"/>
-            <w:color w:val="1155CC"/>
-            <w:lang w:eastAsia="en-GB"/>
-          </w:rPr>
-          <w:t xml:space="preserve">a </w:t>
-        </w:r>
-      </w:ins>
-      <w:ins w:id="26" w:author="Tim Mullett" w:date="2019-01-16T09:11:00Z">
-        <w:r>
-          <w:rPr>
-            <w:rFonts w:ascii="Arial" w:eastAsia="Times New Roman" w:hAnsi="Arial" w:cs="Arial"/>
-            <w:color w:val="1155CC"/>
-            <w:lang w:eastAsia="en-GB"/>
-          </w:rPr>
-          <w:t xml:space="preserve">threshold to determine whether to </w:t>
-        </w:r>
-      </w:ins>
-      <w:ins w:id="27" w:author="Tim Mullett" w:date="2019-01-16T09:12:00Z">
-        <w:r>
-          <w:rPr>
-            <w:rFonts w:ascii="Arial" w:eastAsia="Times New Roman" w:hAnsi="Arial" w:cs="Arial"/>
-            <w:color w:val="1155CC"/>
-            <w:lang w:eastAsia="en-GB"/>
-          </w:rPr>
-          <w:t>exclude subjects</w:t>
-        </w:r>
-      </w:ins>
-      <w:ins w:id="28" w:author="Tim Mullett" w:date="2019-01-16T09:13:00Z">
-        <w:r>
-          <w:rPr>
-            <w:rFonts w:ascii="Arial" w:eastAsia="Times New Roman" w:hAnsi="Arial" w:cs="Arial"/>
-            <w:color w:val="1155CC"/>
-            <w:lang w:eastAsia="en-GB"/>
-          </w:rPr>
-          <w:t xml:space="preserve"> (in the choice condition only)</w:t>
-        </w:r>
-      </w:ins>
-      <w:ins w:id="29" w:author="Tim Mullett" w:date="2019-01-16T09:12:00Z">
-        <w:r>
-          <w:rPr>
-            <w:rFonts w:ascii="Arial" w:eastAsia="Times New Roman" w:hAnsi="Arial" w:cs="Arial"/>
-            <w:color w:val="1155CC"/>
-            <w:lang w:eastAsia="en-GB"/>
-          </w:rPr>
-          <w:t xml:space="preserve">. </w:t>
-        </w:r>
-      </w:ins>
-      <w:del w:id="30" w:author="Tim Mullett" w:date="2019-01-16T09:11:00Z">
-        <w:r>
-          <w:rPr>
-            <w:rFonts w:ascii="Arial" w:eastAsia="Times New Roman" w:hAnsi="Arial" w:cs="Arial"/>
-            <w:color w:val="1155CC"/>
-            <w:lang w:eastAsia="en-GB"/>
-          </w:rPr>
-          <w:delText xml:space="preserve"> </w:delText>
-        </w:r>
-      </w:del>
-      <w:ins w:id="31" w:author="Tim Mullett" w:date="2019-01-16T09:12:00Z">
-        <w:r>
-          <w:rPr>
-            <w:rFonts w:ascii="Arial" w:eastAsia="Times New Roman" w:hAnsi="Arial" w:cs="Arial"/>
-            <w:color w:val="1155CC"/>
-            <w:lang w:eastAsia="en-GB"/>
-          </w:rPr>
-          <w:t xml:space="preserve">Then, prior to data analysis, </w:t>
-        </w:r>
-      </w:ins>
-      <w:del w:id="32" w:author="Tim Mullett" w:date="2019-01-16T09:12:00Z">
-        <w:r>
-          <w:rPr>
-            <w:rFonts w:ascii="Arial" w:eastAsia="Times New Roman" w:hAnsi="Arial" w:cs="Arial"/>
-            <w:color w:val="1155CC"/>
-            <w:lang w:eastAsia="en-GB"/>
-          </w:rPr>
-          <w:delText>W</w:delText>
-        </w:r>
-      </w:del>
-      <w:ins w:id="33" w:author="Tim Mullett" w:date="2019-01-16T09:12:00Z">
-        <w:r>
-          <w:rPr>
-            <w:rFonts w:ascii="Arial" w:eastAsia="Times New Roman" w:hAnsi="Arial" w:cs="Arial"/>
-            <w:color w:val="1155CC"/>
-            <w:lang w:eastAsia="en-GB"/>
-          </w:rPr>
-          <w:t>w</w:t>
-        </w:r>
-      </w:ins>
-      <w:r>
-        <w:rPr>
-          <w:rFonts w:ascii="Arial" w:eastAsia="Times New Roman" w:hAnsi="Arial" w:cs="Arial"/>
-          <w:color w:val="1155CC"/>
-          <w:lang w:eastAsia="en-GB"/>
-        </w:rPr>
-        <w:t xml:space="preserve">e will check the distribution of these measures for our subjects, and </w:t>
-      </w:r>
-      <w:del w:id="34" w:author="Tim Mullett" w:date="2019-01-16T09:12:00Z">
-        <w:r>
-          <w:rPr>
-            <w:rFonts w:ascii="Arial" w:eastAsia="Times New Roman" w:hAnsi="Arial" w:cs="Arial"/>
-            <w:color w:val="1155CC"/>
-            <w:lang w:eastAsia="en-GB"/>
-          </w:rPr>
-          <w:delText xml:space="preserve">use </w:delText>
-        </w:r>
-      </w:del>
-      <w:ins w:id="35" w:author="Tim Mullett" w:date="2019-01-16T09:12:00Z">
-        <w:r>
-          <w:rPr>
-            <w:rFonts w:ascii="Arial" w:eastAsia="Times New Roman" w:hAnsi="Arial" w:cs="Arial"/>
-            <w:color w:val="1155CC"/>
-            <w:lang w:eastAsia="en-GB"/>
-          </w:rPr>
-          <w:t xml:space="preserve">identify the analogous </w:t>
-        </w:r>
-        <w:proofErr w:type="spellStart"/>
-        <w:r>
-          <w:rPr>
-            <w:rFonts w:ascii="Arial" w:eastAsia="Times New Roman" w:hAnsi="Arial" w:cs="Arial"/>
-            <w:color w:val="1155CC"/>
-            <w:lang w:eastAsia="en-GB"/>
-          </w:rPr>
-          <w:t>cutoff</w:t>
-        </w:r>
-        <w:proofErr w:type="spellEnd"/>
-        <w:r>
-          <w:rPr>
-            <w:rFonts w:ascii="Arial" w:eastAsia="Times New Roman" w:hAnsi="Arial" w:cs="Arial"/>
-            <w:color w:val="1155CC"/>
-            <w:lang w:eastAsia="en-GB"/>
-          </w:rPr>
-          <w:t xml:space="preserve"> threshold within this sample, and with the relative preference </w:t>
-        </w:r>
-      </w:ins>
-      <w:ins w:id="36" w:author="Tim Mullett" w:date="2019-01-16T09:13:00Z">
-        <w:r>
-          <w:rPr>
-            <w:rFonts w:ascii="Arial" w:eastAsia="Times New Roman" w:hAnsi="Arial" w:cs="Arial"/>
-            <w:color w:val="1155CC"/>
-            <w:lang w:eastAsia="en-GB"/>
-          </w:rPr>
-          <w:t xml:space="preserve">valuation condition as well. </w:t>
-        </w:r>
-      </w:ins>
-      <w:del w:id="37" w:author="Tim Mullett" w:date="2019-01-16T09:13:00Z">
-        <w:r>
-          <w:rPr>
-            <w:rFonts w:ascii="Arial" w:eastAsia="Times New Roman" w:hAnsi="Arial" w:cs="Arial"/>
-            <w:color w:val="1155CC"/>
-            <w:lang w:eastAsia="en-GB"/>
-          </w:rPr>
-          <w:delText xml:space="preserve">similar cutoff criteria to set thresholds in our sample. </w:delText>
-        </w:r>
-      </w:del>
-      <w:r>
-        <w:rPr>
-          <w:rFonts w:ascii="Arial" w:eastAsia="Times New Roman" w:hAnsi="Arial" w:cs="Arial"/>
-          <w:color w:val="1155CC"/>
-          <w:lang w:eastAsia="en-GB"/>
-        </w:rPr>
-        <w:t>Subjects below these thresholds in our sample will be excluded.  </w:t>
-      </w:r>
-      <w:r>
-        <w:rPr>
-          <w:rFonts w:ascii="Arial" w:eastAsia="Times New Roman" w:hAnsi="Arial" w:cs="Arial"/>
-          <w:color w:val="1155CC"/>
-          <w:lang w:eastAsia="en-GB"/>
-        </w:rPr>
-        <w:br/>
-      </w:r>
-      <w:r>
-        <w:rPr>
-          <w:rFonts w:ascii="Arial" w:eastAsia="Times New Roman" w:hAnsi="Arial" w:cs="Arial"/>
-          <w:color w:val="1155CC"/>
-          <w:lang w:eastAsia="en-GB"/>
-        </w:rPr>
-        <w:br/>
-        <w:t>As a robustness check, we will re-run our statistical analyses after adding excluded subjects back in, to check the effect that outliers have on our results.</w:t>
-      </w:r>
-    </w:p>
-    <w:p>
-      <w:pPr>
-        <w:spacing w:after="0" w:line="240" w:lineRule="auto"/>
-        <w:rPr>
-          <w:rFonts w:ascii="Times New Roman" w:eastAsia="Times New Roman" w:hAnsi="Times New Roman" w:cs="Times New Roman"/>
-          <w:sz w:val="24"/>
-          <w:szCs w:val="24"/>
-          <w:lang w:eastAsia="en-GB"/>
-        </w:rPr>
-      </w:pPr>
-    </w:p>
-    <w:p>
-      <w:pPr>
-        <w:spacing w:after="0" w:line="240" w:lineRule="auto"/>
-        <w:rPr>
-          <w:rFonts w:ascii="Times New Roman" w:eastAsia="Times New Roman" w:hAnsi="Times New Roman" w:cs="Times New Roman"/>
-          <w:sz w:val="24"/>
-          <w:szCs w:val="24"/>
-          <w:lang w:eastAsia="en-GB"/>
-        </w:rPr>
-      </w:pPr>
-      <w:r>
-        <w:rPr>
-          <w:rFonts w:ascii="Arial" w:eastAsia="Times New Roman" w:hAnsi="Arial" w:cs="Arial"/>
-          <w:color w:val="1155CC"/>
-          <w:lang w:eastAsia="en-GB"/>
-        </w:rPr>
-        <w:t xml:space="preserve">We will also exclude trials where the reaction time is less than 200 </w:t>
-      </w:r>
-      <w:proofErr w:type="spellStart"/>
-      <w:r>
-        <w:rPr>
-          <w:rFonts w:ascii="Arial" w:eastAsia="Times New Roman" w:hAnsi="Arial" w:cs="Arial"/>
-          <w:color w:val="1155CC"/>
-          <w:lang w:eastAsia="en-GB"/>
-        </w:rPr>
-        <w:t>ms</w:t>
-      </w:r>
-      <w:proofErr w:type="spellEnd"/>
-      <w:r>
-        <w:rPr>
-          <w:rFonts w:ascii="Arial" w:eastAsia="Times New Roman" w:hAnsi="Arial" w:cs="Arial"/>
-          <w:color w:val="1155CC"/>
-          <w:lang w:eastAsia="en-GB"/>
-        </w:rPr>
-        <w:t xml:space="preserve">, and trials where the reaction time is </w:t>
-      </w:r>
-      <w:r>
-        <w:rPr>
-          <w:rFonts w:ascii="Arial" w:eastAsia="Times New Roman" w:hAnsi="Arial" w:cs="Arial"/>
-          <w:color w:val="1155CC"/>
-          <w:lang w:eastAsia="en-GB"/>
-        </w:rPr>
-        <w:t xml:space="preserve">3 </w:t>
-      </w:r>
-      <w:r>
-        <w:rPr>
-          <w:rFonts w:ascii="Arial" w:eastAsia="Times New Roman" w:hAnsi="Arial" w:cs="Arial"/>
-          <w:color w:val="1155CC"/>
-          <w:lang w:eastAsia="en-GB"/>
-        </w:rPr>
-        <w:t>standard deviations above the mean reaction time across all trials.</w:t>
-      </w:r>
-    </w:p>
-    <w:p>
-      <w:pPr>
-        <w:spacing w:after="0" w:line="240" w:lineRule="auto"/>
-        <w:rPr>
-          <w:rFonts w:ascii="Times New Roman" w:eastAsia="Times New Roman" w:hAnsi="Times New Roman" w:cs="Times New Roman"/>
-          <w:sz w:val="24"/>
-          <w:szCs w:val="24"/>
-          <w:lang w:eastAsia="en-GB"/>
-        </w:rPr>
-      </w:pPr>
-    </w:p>
-    <w:p>
-      <w:pPr>
-        <w:spacing w:after="0" w:line="240" w:lineRule="auto"/>
-        <w:rPr>
-          <w:rFonts w:ascii="Arial" w:eastAsia="Times New Roman" w:hAnsi="Arial" w:cs="Arial"/>
-          <w:color w:val="1155CC"/>
-          <w:lang w:eastAsia="en-GB"/>
-        </w:rPr>
-      </w:pPr>
-      <w:r>
-        <w:rPr>
-          <w:rFonts w:ascii="Arial" w:eastAsia="Times New Roman" w:hAnsi="Arial" w:cs="Arial"/>
-          <w:color w:val="1155CC"/>
-          <w:lang w:eastAsia="en-GB"/>
-        </w:rPr>
-        <w:t xml:space="preserve">Finally, we will remove the data from the second block if there are significant difference in </w:t>
-      </w:r>
-      <w:commentRangeStart w:id="38"/>
-      <w:r>
-        <w:rPr>
-          <w:rFonts w:ascii="Arial" w:eastAsia="Times New Roman" w:hAnsi="Arial" w:cs="Arial"/>
-          <w:color w:val="1155CC"/>
-          <w:lang w:eastAsia="en-GB"/>
-        </w:rPr>
-        <w:t xml:space="preserve">task performance </w:t>
-      </w:r>
-      <w:commentRangeEnd w:id="38"/>
-      <w:r>
-        <w:rPr>
-          <w:rStyle w:val="CommentReference"/>
-        </w:rPr>
-        <w:commentReference w:id="38"/>
-      </w:r>
-      <w:r>
-        <w:rPr>
-          <w:rFonts w:ascii="Arial" w:eastAsia="Times New Roman" w:hAnsi="Arial" w:cs="Arial"/>
-          <w:color w:val="1155CC"/>
-          <w:lang w:eastAsia="en-GB"/>
-        </w:rPr>
-        <w:t xml:space="preserve">due to order. </w:t>
+      <w:r>
+        <w:rPr>
+          <w:rFonts w:ascii="Arial" w:eastAsia="Times New Roman" w:hAnsi="Arial" w:cs="Arial"/>
+          <w:color w:val="1155CC"/>
+          <w:lang w:eastAsia="en-GB"/>
+        </w:rPr>
+        <w:t xml:space="preserve">Finally, we will remove the data from the second block if there are significant difference in task performance due to order. </w:t>
       </w:r>
       <w:r>
         <w:rPr>
@@ -2088,133 +1531,6 @@
     </w:sectPr>
   </w:body>
 </w:document>
-</file>
-
-<file path=word/comments.xml><?xml version="1.0" encoding="utf-8"?>
-<w:comments xmlns:wpc="http://schemas.microsoft.com/office/word/2010/wordprocessingCanvas" xmlns:cx="http://schemas.microsoft.com/office/drawing/2014/chartex" xmlns:cx1="http://schemas.microsoft.com/office/drawing/2015/9/8/chartex" xmlns:cx2="http://schemas.microsoft.com/office/drawing/2015/10/21/chartex" xmlns:cx3="http://schemas.microsoft.com/office/drawing/2016/5/9/chartex" xmlns:cx4="http://schemas.microsoft.com/office/drawing/2016/5/10/chartex" xmlns:cx5="http://schemas.microsoft.com/office/drawing/2016/5/11/chartex" xmlns:cx6="http://schemas.microsoft.com/office/drawing/2016/5/12/chartex" xmlns:cx7="http://schemas.microsoft.com/office/drawing/2016/5/13/chartex" xmlns:cx8="http://schemas.microsoft.com/office/drawing/2016/5/14/chartex" xmlns:mc="http://schemas.openxmlformats.org/markup-compatibility/2006" xmlns:aink="http://schemas.microsoft.com/office/drawing/2016/ink" xmlns:am3d="http://schemas.microsoft.com/office/drawing/2017/model3d" xmlns:o="urn:schemas-microsoft-com:office:office" xmlns:r="http://schemas.openxmlformats.org/officeDocument/2006/relationships" xmlns:m="http://schemas.openxmlformats.org/officeDocument/2006/math" xmlns:v="urn:schemas-microsoft-com:vml" xmlns:wp14="http://schemas.microsoft.com/office/word/2010/wordprocessingDrawing" xmlns:wp="http://schemas.openxmlformats.org/drawingml/2006/wordprocessingDrawing" xmlns:w10="urn:schemas-microsoft-com:office:word" xmlns:w="http://schemas.openxmlformats.org/wordprocessingml/2006/main" xmlns:w14="http://schemas.microsoft.com/office/word/2010/wordml" xmlns:w15="http://schemas.microsoft.com/office/word/2012/wordml" xmlns:w16cid="http://schemas.microsoft.com/office/word/2016/wordml/cid" xmlns:w16se="http://schemas.microsoft.com/office/word/2015/wordml/symex" xmlns:wpg="http://schemas.microsoft.com/office/word/2010/wordprocessingGroup" xmlns:wpi="http://schemas.microsoft.com/office/word/2010/wordprocessingInk" xmlns:wne="http://schemas.microsoft.com/office/word/2006/wordml" xmlns:wps="http://schemas.microsoft.com/office/word/2010/wordprocessingShape" mc:Ignorable="w14 w15 w16se w16cid wp14">
-  <w:comment w:id="2" w:author="Tim Mullett" w:date="2019-01-16T08:56:00Z" w:initials="TM">
-    <w:p>
-      <w:pPr>
-        <w:pStyle w:val="CommentText"/>
-      </w:pPr>
-      <w:r>
-        <w:rPr>
-          <w:rStyle w:val="CommentReference"/>
-        </w:rPr>
-        <w:annotationRef/>
-      </w:r>
-      <w:r>
-        <w:t>I think we need to be more explicit in how we intend test for order effects.</w:t>
-      </w:r>
-    </w:p>
-  </w:comment>
-  <w:comment w:id="5" w:author="Tim Mullett" w:date="2019-01-16T08:57:00Z" w:initials="TM">
-    <w:p>
-      <w:pPr>
-        <w:pStyle w:val="CommentText"/>
-      </w:pPr>
-      <w:r>
-        <w:rPr>
-          <w:rStyle w:val="CommentReference"/>
-        </w:rPr>
-        <w:annotationRef/>
-      </w:r>
-      <w:r>
-        <w:t>?</w:t>
-      </w:r>
-    </w:p>
-  </w:comment>
-  <w:comment w:id="22" w:author="Tim Mullett" w:date="2019-01-16T09:06:00Z" w:initials="TM">
-    <w:p>
-      <w:pPr>
-        <w:pStyle w:val="CommentText"/>
-      </w:pPr>
-      <w:r>
-        <w:rPr>
-          <w:rStyle w:val="CommentReference"/>
-        </w:rPr>
-        <w:annotationRef/>
-      </w:r>
-      <w:r>
-        <w:t xml:space="preserve">This is actually a little tricky to define in advance. I assume this is from the previous IAPS picture choice study, so fine for the choice condition. </w:t>
-      </w:r>
-      <w:proofErr w:type="gramStart"/>
-      <w:r>
-        <w:t>But,</w:t>
-      </w:r>
-      <w:proofErr w:type="gramEnd"/>
-      <w:r>
-        <w:t xml:space="preserve"> we don’t have any previous data that’s analogous to the difference rating task. I suspect people will look much more at the rating slider and this will throw off the distribution. </w:t>
-      </w:r>
-    </w:p>
-    <w:p>
-      <w:pPr>
-        <w:pStyle w:val="CommentText"/>
-      </w:pPr>
-    </w:p>
-    <w:p>
-      <w:pPr>
-        <w:pStyle w:val="CommentText"/>
-      </w:pPr>
-      <w:r>
-        <w:t xml:space="preserve">One approach is that say that we will use this </w:t>
-      </w:r>
-      <w:proofErr w:type="spellStart"/>
-      <w:r>
-        <w:t>cutoff</w:t>
-      </w:r>
-      <w:proofErr w:type="spellEnd"/>
-      <w:r>
-        <w:t xml:space="preserve"> for the choice task, and will then plot the distribution of </w:t>
-      </w:r>
-    </w:p>
-  </w:comment>
-  <w:comment w:id="38" w:author="Tim Mullett" w:date="2019-01-16T09:14:00Z" w:initials="TM">
-    <w:p>
-      <w:pPr>
-        <w:pStyle w:val="CommentText"/>
-      </w:pPr>
-      <w:r>
-        <w:rPr>
-          <w:rStyle w:val="CommentReference"/>
-        </w:rPr>
-        <w:annotationRef/>
-      </w:r>
-      <w:r>
-        <w:t>I think we need to define the dependent variable we will use</w:t>
-      </w:r>
-    </w:p>
-  </w:comment>
-</w:comments>
-</file>
-
-<file path=word/commentsExtended.xml><?xml version="1.0" encoding="utf-8"?>
-<w15:commentsEx xmlns:wpc="http://schemas.microsoft.com/office/word/2010/wordprocessingCanvas" xmlns:cx="http://schemas.microsoft.com/office/drawing/2014/chartex" xmlns:cx1="http://schemas.microsoft.com/office/drawing/2015/9/8/chartex" xmlns:cx2="http://schemas.microsoft.com/office/drawing/2015/10/21/chartex" xmlns:cx3="http://schemas.microsoft.com/office/drawing/2016/5/9/chartex" xmlns:cx4="http://schemas.microsoft.com/office/drawing/2016/5/10/chartex" xmlns:cx5="http://schemas.microsoft.com/office/drawing/2016/5/11/chartex" xmlns:cx6="http://schemas.microsoft.com/office/drawing/2016/5/12/chartex" xmlns:cx7="http://schemas.microsoft.com/office/drawing/2016/5/13/chartex" xmlns:cx8="http://schemas.microsoft.com/office/drawing/2016/5/14/chartex" xmlns:mc="http://schemas.openxmlformats.org/markup-compatibility/2006" xmlns:aink="http://schemas.microsoft.com/office/drawing/2016/ink" xmlns:am3d="http://schemas.microsoft.com/office/drawing/2017/model3d" xmlns:o="urn:schemas-microsoft-com:office:office" xmlns:r="http://schemas.openxmlformats.org/officeDocument/2006/relationships" xmlns:m="http://schemas.openxmlformats.org/officeDocument/2006/math" xmlns:v="urn:schemas-microsoft-com:vml" xmlns:wp14="http://schemas.microsoft.com/office/word/2010/wordprocessingDrawing" xmlns:wp="http://schemas.openxmlformats.org/drawingml/2006/wordprocessingDrawing" xmlns:w10="urn:schemas-microsoft-com:office:word" xmlns:w="http://schemas.openxmlformats.org/wordprocessingml/2006/main" xmlns:w14="http://schemas.microsoft.com/office/word/2010/wordml" xmlns:w15="http://schemas.microsoft.com/office/word/2012/wordml" xmlns:w16cid="http://schemas.microsoft.com/office/word/2016/wordml/cid" xmlns:w16se="http://schemas.microsoft.com/office/word/2015/wordml/symex" xmlns:wpg="http://schemas.microsoft.com/office/word/2010/wordprocessingGroup" xmlns:wpi="http://schemas.microsoft.com/office/word/2010/wordprocessingInk" xmlns:wne="http://schemas.microsoft.com/office/word/2006/wordml" xmlns:wps="http://schemas.microsoft.com/office/word/2010/wordprocessingShape" mc:Ignorable="w14 w15 w16se w16cid wp14">
-  <w15:commentEx w15:paraId="2FE97D65" w15:done="0"/>
-  <w15:commentEx w15:paraId="2B7C611C" w15:done="0"/>
-  <w15:commentEx w15:paraId="2B6EFB4B" w15:done="0"/>
-  <w15:commentEx w15:paraId="54F4686E" w15:done="0"/>
-</w15:commentsEx>
-</file>
-
-<file path=word/commentsIds.xml><?xml version="1.0" encoding="utf-8"?>
-<w16cid:commentsIds xmlns:wpc="http://schemas.microsoft.com/office/word/2010/wordprocessingCanvas" xmlns:cx="http://schemas.microsoft.com/office/drawing/2014/chartex" xmlns:cx1="http://schemas.microsoft.com/office/drawing/2015/9/8/chartex" xmlns:cx2="http://schemas.microsoft.com/office/drawing/2015/10/21/chartex" xmlns:cx3="http://schemas.microsoft.com/office/drawing/2016/5/9/chartex" xmlns:cx4="http://schemas.microsoft.com/office/drawing/2016/5/10/chartex" xmlns:cx5="http://schemas.microsoft.com/office/drawing/2016/5/11/chartex" xmlns:cx6="http://schemas.microsoft.com/office/drawing/2016/5/12/chartex" xmlns:cx7="http://schemas.microsoft.com/office/drawing/2016/5/13/chartex" xmlns:cx8="http://schemas.microsoft.com/office/drawing/2016/5/14/chartex" xmlns:mc="http://schemas.openxmlformats.org/markup-compatibility/2006" xmlns:aink="http://schemas.microsoft.com/office/drawing/2016/ink" xmlns:am3d="http://schemas.microsoft.com/office/drawing/2017/model3d" xmlns:o="urn:schemas-microsoft-com:office:office" xmlns:r="http://schemas.openxmlformats.org/officeDocument/2006/relationships" xmlns:m="http://schemas.openxmlformats.org/officeDocument/2006/math" xmlns:v="urn:schemas-microsoft-com:vml" xmlns:wp14="http://schemas.microsoft.com/office/word/2010/wordprocessingDrawing" xmlns:wp="http://schemas.openxmlformats.org/drawingml/2006/wordprocessingDrawing" xmlns:w10="urn:schemas-microsoft-com:office:word" xmlns:w="http://schemas.openxmlformats.org/wordprocessingml/2006/main" xmlns:w14="http://schemas.microsoft.com/office/word/2010/wordml" xmlns:w15="http://schemas.microsoft.com/office/word/2012/wordml" xmlns:w16cid="http://schemas.microsoft.com/office/word/2016/wordml/cid" xmlns:w16se="http://schemas.microsoft.com/office/word/2015/wordml/symex" xmlns:wpg="http://schemas.microsoft.com/office/word/2010/wordprocessingGroup" xmlns:wpi="http://schemas.microsoft.com/office/word/2010/wordprocessingInk" xmlns:wne="http://schemas.microsoft.com/office/word/2006/wordml" xmlns:wps="http://schemas.microsoft.com/office/word/2010/wordprocessingShape" mc:Ignorable="w14 w15 w16se w16cid wp14">
-  <w16cid:commentId w16cid:paraId="2FE97D65" w16cid:durableId="1FE9703F"/>
-  <w16cid:commentId w16cid:paraId="2B7C611C" w16cid:durableId="1FE97080"/>
-  <w16cid:commentId w16cid:paraId="2B6EFB4B" w16cid:durableId="1FE972A1"/>
-  <w16cid:commentId w16cid:paraId="54F4686E" w16cid:durableId="1FE9748F"/>
-</w16cid:commentsIds>
-</file>
-
-<file path=word/people.xml><?xml version="1.0" encoding="utf-8"?>
-<w15:people xmlns:wpc="http://schemas.microsoft.com/office/word/2010/wordprocessingCanvas" xmlns:cx="http://schemas.microsoft.com/office/drawing/2014/chartex" xmlns:cx1="http://schemas.microsoft.com/office/drawing/2015/9/8/chartex" xmlns:cx2="http://schemas.microsoft.com/office/drawing/2015/10/21/chartex" xmlns:cx3="http://schemas.microsoft.com/office/drawing/2016/5/9/chartex" xmlns:cx4="http://schemas.microsoft.com/office/drawing/2016/5/10/chartex" xmlns:cx5="http://schemas.microsoft.com/office/drawing/2016/5/11/chartex" xmlns:cx6="http://schemas.microsoft.com/office/drawing/2016/5/12/chartex" xmlns:cx7="http://schemas.microsoft.com/office/drawing/2016/5/13/chartex" xmlns:cx8="http://schemas.microsoft.com/office/drawing/2016/5/14/chartex" xmlns:mc="http://schemas.openxmlformats.org/markup-compatibility/2006" xmlns:aink="http://schemas.microsoft.com/office/drawing/2016/ink" xmlns:am3d="http://schemas.microsoft.com/office/drawing/2017/model3d" xmlns:o="urn:schemas-microsoft-com:office:office" xmlns:r="http://schemas.openxmlformats.org/officeDocument/2006/relationships" xmlns:m="http://schemas.openxmlformats.org/officeDocument/2006/math" xmlns:v="urn:schemas-microsoft-com:vml" xmlns:wp14="http://schemas.microsoft.com/office/word/2010/wordprocessingDrawing" xmlns:wp="http://schemas.openxmlformats.org/drawingml/2006/wordprocessingDrawing" xmlns:w10="urn:schemas-microsoft-com:office:word" xmlns:w="http://schemas.openxmlformats.org/wordprocessingml/2006/main" xmlns:w14="http://schemas.microsoft.com/office/word/2010/wordml" xmlns:w15="http://schemas.microsoft.com/office/word/2012/wordml" xmlns:w16cid="http://schemas.microsoft.com/office/word/2016/wordml/cid" xmlns:w16se="http://schemas.microsoft.com/office/word/2015/wordml/symex" xmlns:wpg="http://schemas.microsoft.com/office/word/2010/wordprocessingGroup" xmlns:wpi="http://schemas.microsoft.com/office/word/2010/wordprocessingInk" xmlns:wne="http://schemas.microsoft.com/office/word/2006/wordml" xmlns:wps="http://schemas.microsoft.com/office/word/2010/wordprocessingShape" mc:Ignorable="w14 w15 w16se w16cid wp14">
-  <w15:person w15:author="Neil">
-    <w15:presenceInfo w15:providerId="None" w15:userId="Neil"/>
-  </w15:person>
-  <w15:person w15:author="Tim Mullett">
-    <w15:presenceInfo w15:providerId="None" w15:userId="Tim Mullett"/>
-  </w15:person>
-</w15:people>
 </file>
 
 <file path=word/styles.xml><?xml version="1.0" encoding="utf-8"?>
@@ -3055,7 +2371,7 @@
 </file>
 
 <file path=customXml/itemProps1.xml><?xml version="1.0" encoding="utf-8"?>
-<ds:datastoreItem xmlns:ds="http://schemas.openxmlformats.org/officeDocument/2006/customXml" ds:itemID="{CC7975E5-3DD8-E748-8F9B-EEE1331BAD7B}">
+<ds:datastoreItem xmlns:ds="http://schemas.openxmlformats.org/officeDocument/2006/customXml" ds:itemID="{8BA4B4E3-AB82-2847-8835-E1BE9C13B4C8}">
   <ds:schemaRefs>
     <ds:schemaRef ds:uri="http://schemas.openxmlformats.org/officeDocument/2006/bibliography"/>
   </ds:schemaRefs>

</xml_diff>